<commit_message>
Added in SPG Stuff
</commit_message>
<xml_diff>
--- a/SoftwarePlan.docx
+++ b/SoftwarePlan.docx
@@ -506,14 +506,7 @@
           <w:b/>
           <w:sz w:val="28"/>
         </w:rPr>
-        <w:t>Voting System</w:t>
-      </w:r>
-      <w:r>
-        <w:rPr>
-          <w:b/>
-          <w:sz w:val="28"/>
-        </w:rPr>
-        <w:t xml:space="preserve"> Diagrams</w:t>
+        <w:t>Voting System Diagrams</w:t>
       </w:r>
     </w:p>
     <w:p>
@@ -881,11 +874,154 @@
         </w:tabs>
         <w:jc w:val="right"/>
       </w:pPr>
+      <w:r>
+        <w:br w:type="textWrapping" w:clear="all"/>
+      </w:r>
+    </w:p>
+    <w:p>
+      <w:pPr>
+        <w:jc w:val="center"/>
+      </w:pPr>
+      <w:r>
+        <w:rPr>
+          <w:b/>
+          <w:sz w:val="28"/>
+        </w:rPr>
+        <w:t>S</w:t>
+      </w:r>
+      <w:r>
+        <w:rPr>
+          <w:b/>
+          <w:sz w:val="28"/>
+        </w:rPr>
+        <w:t>PG Tool Results</w:t>
+      </w:r>
+    </w:p>
+    <w:p>
+      <w:pPr>
+        <w:tabs>
+          <w:tab w:val="left" w:pos="876"/>
+        </w:tabs>
+      </w:pPr>
+      <w:r>
+        <w:rPr>
+          <w:noProof/>
+        </w:rPr>
+        <w:drawing>
+          <wp:anchor distT="0" distB="0" distL="114300" distR="114300" simplePos="0" relativeHeight="251663360" behindDoc="0" locked="0" layoutInCell="1" allowOverlap="1" wp14:anchorId="3C46E376" wp14:editId="1E62B81A">
+            <wp:simplePos x="0" y="0"/>
+            <wp:positionH relativeFrom="margin">
+              <wp:align>right</wp:align>
+            </wp:positionH>
+            <wp:positionV relativeFrom="paragraph">
+              <wp:posOffset>10795</wp:posOffset>
+            </wp:positionV>
+            <wp:extent cx="1722120" cy="1988820"/>
+            <wp:effectExtent l="0" t="0" r="0" b="0"/>
+            <wp:wrapNone/>
+            <wp:docPr id="6" name="Picture 6"/>
+            <wp:cNvGraphicFramePr>
+              <a:graphicFrameLocks xmlns:a="http://schemas.openxmlformats.org/drawingml/2006/main" noChangeAspect="1"/>
+            </wp:cNvGraphicFramePr>
+            <a:graphic xmlns:a="http://schemas.openxmlformats.org/drawingml/2006/main">
+              <a:graphicData uri="http://schemas.openxmlformats.org/drawingml/2006/picture">
+                <pic:pic xmlns:pic="http://schemas.openxmlformats.org/drawingml/2006/picture">
+                  <pic:nvPicPr>
+                    <pic:cNvPr id="6" name="ToolOutput.PNG"/>
+                    <pic:cNvPicPr/>
+                  </pic:nvPicPr>
+                  <pic:blipFill>
+                    <a:blip r:embed="rId12">
+                      <a:extLst>
+                        <a:ext uri="{28A0092B-C50C-407E-A947-70E740481C1C}">
+                          <a14:useLocalDpi xmlns:a14="http://schemas.microsoft.com/office/drawing/2010/main" val="0"/>
+                        </a:ext>
+                      </a:extLst>
+                    </a:blip>
+                    <a:stretch>
+                      <a:fillRect/>
+                    </a:stretch>
+                  </pic:blipFill>
+                  <pic:spPr>
+                    <a:xfrm>
+                      <a:off x="0" y="0"/>
+                      <a:ext cx="1722120" cy="1988820"/>
+                    </a:xfrm>
+                    <a:prstGeom prst="rect">
+                      <a:avLst/>
+                    </a:prstGeom>
+                  </pic:spPr>
+                </pic:pic>
+              </a:graphicData>
+            </a:graphic>
+          </wp:anchor>
+        </w:drawing>
+      </w:r>
+      <w:r>
+        <w:t>These results were about in line with our expectations – we both prefer</w:t>
+      </w:r>
+    </w:p>
+    <w:p>
+      <w:pPr>
+        <w:tabs>
+          <w:tab w:val="left" w:pos="876"/>
+        </w:tabs>
+      </w:pPr>
+      <w:r>
+        <w:t>an iterative approach to programming, but also do not think that much</w:t>
+      </w:r>
+    </w:p>
+    <w:p>
+      <w:pPr>
+        <w:tabs>
+          <w:tab w:val="left" w:pos="876"/>
+        </w:tabs>
+      </w:pPr>
+      <w:r>
+        <w:t xml:space="preserve">user feedback will be needed. The project is not big enough to </w:t>
+      </w:r>
+    </w:p>
+    <w:p>
+      <w:pPr>
+        <w:tabs>
+          <w:tab w:val="left" w:pos="876"/>
+        </w:tabs>
+      </w:pPr>
+      <w:r>
+        <w:t>warrant a scrum or spiral process, as the work should not require that</w:t>
+      </w:r>
+    </w:p>
+    <w:p>
+      <w:pPr>
+        <w:tabs>
+          <w:tab w:val="left" w:pos="876"/>
+        </w:tabs>
+      </w:pPr>
+      <w:r>
+        <w:t xml:space="preserve">much iteration. </w:t>
+      </w:r>
       <w:bookmarkStart w:id="0" w:name="_GoBack"/>
       <w:bookmarkEnd w:id="0"/>
-      <w:r>
-        <w:br w:type="textWrapping" w:clear="all"/>
-      </w:r>
+    </w:p>
+    <w:p/>
+    <w:p/>
+    <w:p/>
+    <w:p>
+      <w:pPr>
+        <w:tabs>
+          <w:tab w:val="left" w:pos="1680"/>
+        </w:tabs>
+      </w:pPr>
+      <w:r>
+        <w:tab/>
+      </w:r>
+    </w:p>
+    <w:p>
+      <w:pPr>
+        <w:tabs>
+          <w:tab w:val="left" w:pos="1680"/>
+        </w:tabs>
+      </w:pPr>
     </w:p>
     <w:sectPr>
       <w:pgSz w:w="12240" w:h="15840"/>
@@ -1191,6 +1327,7 @@
     <w:lsdException w:name="HTML Sample" w:semiHidden="1" w:unhideWhenUsed="1"/>
     <w:lsdException w:name="HTML Typewriter" w:semiHidden="1" w:unhideWhenUsed="1"/>
     <w:lsdException w:name="HTML Variable" w:semiHidden="1" w:unhideWhenUsed="1"/>
+    <w:lsdException w:name="Normal Table" w:semiHidden="1" w:unhideWhenUsed="1"/>
     <w:lsdException w:name="annotation subject" w:semiHidden="1" w:unhideWhenUsed="1"/>
     <w:lsdException w:name="No List" w:semiHidden="1" w:unhideWhenUsed="1"/>
     <w:lsdException w:name="Outline List 1" w:semiHidden="1" w:unhideWhenUsed="1"/>
@@ -1234,8 +1371,10 @@
     <w:lsdException w:name="Table Elegant" w:semiHidden="1" w:unhideWhenUsed="1"/>
     <w:lsdException w:name="Table Professional" w:semiHidden="1" w:unhideWhenUsed="1"/>
     <w:lsdException w:name="Table Subtle 1" w:semiHidden="1" w:unhideWhenUsed="1"/>
+    <w:lsdException w:name="Table Subtle 2" w:semiHidden="1" w:unhideWhenUsed="1"/>
     <w:lsdException w:name="Table Web 1" w:semiHidden="1" w:unhideWhenUsed="1"/>
     <w:lsdException w:name="Table Web 2" w:semiHidden="1" w:unhideWhenUsed="1"/>
+    <w:lsdException w:name="Table Web 3" w:semiHidden="1" w:unhideWhenUsed="1"/>
     <w:lsdException w:name="Balloon Text" w:semiHidden="1" w:unhideWhenUsed="1"/>
     <w:lsdException w:name="Table Grid" w:uiPriority="39"/>
     <w:lsdException w:name="Table Theme" w:semiHidden="1" w:unhideWhenUsed="1"/>

</xml_diff>